<commit_message>
README and guide added
</commit_message>
<xml_diff>
--- a/Руководство по обучению модели.docx
+++ b/Руководство по обучению модели.docx
@@ -10,12 +10,19 @@
         <w:rPr>
           <w:rtl w:val="0"/>
         </w:rPr>
-        <w:t xml:space="preserve">Руководство по обучению модели нейросети</w:t>
-      </w:r>
-    </w:p>
-    <w:p>
-      <w:pPr>
-        <w:rPr/>
+        <w:t xml:space="preserve">Описание обучения модели нейросети.</w:t>
+      </w:r>
+    </w:p>
+    <w:p>
+      <w:pPr>
+        <w:numPr>
+          <w:ilvl w:val="0"/>
+          <w:numId w:val="1"/>
+        </w:numPr>
+        <w:ind w:left="720" w:hanging="360"/>
+        <w:rPr>
+          <w:u w:val="none"/>
+        </w:rPr>
       </w:pPr>
       <w:r>
         <w:rPr>
@@ -26,112 +33,168 @@
     </w:p>
     <w:p>
       <w:pPr>
-        <w:rPr/>
-      </w:pPr>
-      <w:r>
-        <w:rPr>
-          <w:rtl w:val="0"/>
-        </w:rPr>
-        <w:t xml:space="preserve">1)формирование датафрейма(таблица,у которой индексированы столбики и строки)</w:t>
-      </w:r>
-    </w:p>
-    <w:p>
-      <w:pPr>
-        <w:rPr/>
-      </w:pPr>
-      <w:r>
-        <w:rPr>
-          <w:rtl w:val="0"/>
-        </w:rPr>
-        <w:t xml:space="preserve">2)Расстояние Левенштейна(метрика сходства между двумя последовательностями)</w:t>
-      </w:r>
-    </w:p>
-    <w:p>
-      <w:pPr>
-        <w:rPr/>
-      </w:pPr>
-      <w:r>
-        <w:rPr>
-          <w:rtl w:val="0"/>
-        </w:rPr>
-        <w:t xml:space="preserve">Токенизация(преобразование данных):</w:t>
-      </w:r>
-    </w:p>
-    <w:p>
-      <w:pPr>
-        <w:rPr/>
-      </w:pPr>
-      <w:r>
-        <w:rPr>
-          <w:rtl w:val="0"/>
-        </w:rPr>
-        <w:t xml:space="preserve">1)инициализация токенайзера для обработки текста</w:t>
-      </w:r>
-    </w:p>
-    <w:p>
-      <w:pPr>
-        <w:rPr/>
-      </w:pPr>
-      <w:r>
-        <w:rPr>
-          <w:rtl w:val="0"/>
-        </w:rPr>
-        <w:t xml:space="preserve">2)подготовка данных машинного обучения</w:t>
-      </w:r>
-    </w:p>
-    <w:p>
-      <w:pPr>
-        <w:rPr/>
-      </w:pPr>
-      <w:r>
-        <w:rPr>
-          <w:rtl w:val="0"/>
-        </w:rPr>
-        <w:t xml:space="preserve">3)Определяем макс. длину </w:t>
-      </w:r>
-    </w:p>
-    <w:p>
-      <w:pPr>
-        <w:rPr/>
-      </w:pPr>
-      <w:r>
-        <w:rPr>
-          <w:rtl w:val="0"/>
-        </w:rPr>
-        <w:t xml:space="preserve">4)Создаём модель RNN и компилируем её</w:t>
-      </w:r>
-    </w:p>
-    <w:p>
-      <w:pPr>
-        <w:rPr/>
-      </w:pPr>
-      <w:r>
-        <w:rPr>
-          <w:rtl w:val="0"/>
-        </w:rPr>
-        <w:t xml:space="preserve">5)обучаем модель на исходных и целевых последовательностях</w:t>
-      </w:r>
-    </w:p>
-    <w:p>
-      <w:pPr>
-        <w:rPr/>
-      </w:pPr>
-      <w:r>
-        <w:rPr>
-          <w:rtl w:val="0"/>
-        </w:rPr>
-        <w:t xml:space="preserve">6)преобразуем модель в последовательность чисел</w:t>
-      </w:r>
-    </w:p>
-    <w:p>
-      <w:pPr>
-        <w:rPr/>
-      </w:pPr>
-      <w:r>
-        <w:rPr>
-          <w:rtl w:val="0"/>
-        </w:rPr>
-        <w:t xml:space="preserve">7)получаем предсказание модели</w:t>
+        <w:ind w:left="720" w:firstLine="0"/>
+        <w:rPr/>
+      </w:pPr>
+      <w:r>
+        <w:rPr>
+          <w:rtl w:val="0"/>
+        </w:rPr>
+        <w:t xml:space="preserve">1.1  Формирование DataFrame</w:t>
+      </w:r>
+    </w:p>
+    <w:p>
+      <w:pPr>
+        <w:ind w:left="720" w:firstLine="0"/>
+        <w:rPr/>
+      </w:pPr>
+      <w:r>
+        <w:rPr>
+          <w:rtl w:val="0"/>
+        </w:rPr>
+        <w:t xml:space="preserve">1.2  Исправление орфографии</w:t>
+      </w:r>
+    </w:p>
+    <w:p>
+      <w:pPr>
+        <w:ind w:left="720" w:firstLine="0"/>
+        <w:rPr/>
+      </w:pPr>
+      <w:r>
+        <w:rPr>
+          <w:rtl w:val="0"/>
+        </w:rPr>
+        <w:t xml:space="preserve">1.3  Подсчет расстояние Левенштейна</w:t>
+      </w:r>
+    </w:p>
+    <w:p>
+      <w:pPr>
+        <w:numPr>
+          <w:ilvl w:val="0"/>
+          <w:numId w:val="1"/>
+        </w:numPr>
+        <w:ind w:left="720" w:hanging="360"/>
+        <w:rPr>
+          <w:u w:val="none"/>
+        </w:rPr>
+      </w:pPr>
+      <w:r>
+        <w:rPr>
+          <w:rtl w:val="0"/>
+        </w:rPr>
+        <w:t xml:space="preserve">Токенизация</w:t>
+      </w:r>
+    </w:p>
+    <w:p>
+      <w:pPr>
+        <w:ind w:left="720" w:firstLine="0"/>
+        <w:rPr/>
+      </w:pPr>
+      <w:r>
+        <w:rPr>
+          <w:rtl w:val="0"/>
+        </w:rPr>
+        <w:t xml:space="preserve">2.1  Инициализация токенайзера для обработки текста</w:t>
+      </w:r>
+    </w:p>
+    <w:p>
+      <w:pPr>
+        <w:ind w:left="720" w:firstLine="0"/>
+        <w:rPr/>
+      </w:pPr>
+      <w:r>
+        <w:rPr>
+          <w:rtl w:val="0"/>
+        </w:rPr>
+        <w:t xml:space="preserve">2.2  Определение максимальной длины</w:t>
+      </w:r>
+    </w:p>
+    <w:p>
+      <w:pPr>
+        <w:ind w:left="720" w:firstLine="0"/>
+        <w:rPr/>
+      </w:pPr>
+      <w:r>
+        <w:rPr>
+          <w:rtl w:val="0"/>
+        </w:rPr>
+        <w:t xml:space="preserve">2.3  Обучение токенайзера</w:t>
+      </w:r>
+    </w:p>
+    <w:p>
+      <w:pPr>
+        <w:ind w:left="720" w:firstLine="0"/>
+        <w:rPr/>
+      </w:pPr>
+      <w:r>
+        <w:rPr>
+          <w:rtl w:val="0"/>
+        </w:rPr>
+        <w:t xml:space="preserve">2.4  Токенизация текста</w:t>
+      </w:r>
+    </w:p>
+    <w:p>
+      <w:pPr>
+        <w:numPr>
+          <w:ilvl w:val="0"/>
+          <w:numId w:val="1"/>
+        </w:numPr>
+        <w:ind w:left="720" w:hanging="360"/>
+        <w:rPr>
+          <w:u w:val="none"/>
+        </w:rPr>
+      </w:pPr>
+      <w:r>
+        <w:rPr>
+          <w:rtl w:val="0"/>
+        </w:rPr>
+        <w:t xml:space="preserve">Модель </w:t>
+      </w:r>
+    </w:p>
+    <w:p>
+      <w:pPr>
+        <w:ind w:firstLine="720"/>
+        <w:rPr/>
+      </w:pPr>
+      <w:r>
+        <w:rPr>
+          <w:rtl w:val="0"/>
+        </w:rPr>
+        <w:t xml:space="preserve">3.1  Создание RNN модели и её компиляция</w:t>
+      </w:r>
+    </w:p>
+    <w:p>
+      <w:pPr>
+        <w:ind w:firstLine="720"/>
+        <w:rPr/>
+      </w:pPr>
+      <w:r>
+        <w:rPr>
+          <w:rtl w:val="0"/>
+        </w:rPr>
+        <w:t xml:space="preserve">3.2  Обучение модели на датасете</w:t>
+      </w:r>
+    </w:p>
+    <w:p>
+      <w:pPr>
+        <w:ind w:left="0" w:firstLine="0"/>
+        <w:rPr/>
+      </w:pPr>
+      <w:r>
+        <w:rPr>
+          <w:rtl w:val="0"/>
+        </w:rPr>
+      </w:r>
+    </w:p>
+    <w:p>
+      <w:pPr>
+        <w:ind w:left="0" w:firstLine="0"/>
+        <w:rPr/>
+      </w:pPr>
+      <w:r>
+        <w:rPr>
+          <w:rtl w:val="0"/>
+        </w:rPr>
       </w:r>
     </w:p>
     <w:p>
@@ -143,6 +206,113 @@
           <w:rtl w:val="0"/>
         </w:rPr>
         <w:t xml:space="preserve">Руководство по использованию модели:</w:t>
+      </w:r>
+    </w:p>
+    <w:p>
+      <w:pPr>
+        <w:numPr>
+          <w:ilvl w:val="0"/>
+          <w:numId w:val="2"/>
+        </w:numPr>
+        <w:ind w:left="720" w:hanging="360"/>
+        <w:rPr>
+          <w:u w:val="none"/>
+        </w:rPr>
+      </w:pPr>
+      <w:r>
+        <w:rPr>
+          <w:rtl w:val="0"/>
+        </w:rPr>
+        <w:t xml:space="preserve">Пользователь может воспользоваться онлайн сервисом </w:t>
+      </w:r>
+      <w:hyperlink r:id="rId6">
+        <w:r>
+          <w:rPr>
+            <w:color w:val="1155cc"/>
+            <w:u w:val="single"/>
+            <w:rtl w:val="0"/>
+          </w:rPr>
+          <w:t xml:space="preserve">Google Colab</w:t>
+        </w:r>
+      </w:hyperlink>
+      <w:r>
+        <w:rPr>
+          <w:rtl w:val="0"/>
+        </w:rPr>
+        <w:t xml:space="preserve"> для запуска ноутбука или же установить </w:t>
+      </w:r>
+      <w:hyperlink r:id="rId7">
+        <w:r>
+          <w:rPr>
+            <w:color w:val="1155cc"/>
+            <w:u w:val="single"/>
+            <w:rtl w:val="0"/>
+          </w:rPr>
+          <w:t xml:space="preserve">Jupyter Notebook</w:t>
+        </w:r>
+      </w:hyperlink>
+      <w:r>
+        <w:rPr>
+          <w:rtl w:val="0"/>
+        </w:rPr>
+        <w:t xml:space="preserve">.</w:t>
+      </w:r>
+    </w:p>
+    <w:p>
+      <w:pPr>
+        <w:numPr>
+          <w:ilvl w:val="0"/>
+          <w:numId w:val="2"/>
+        </w:numPr>
+        <w:ind w:left="720" w:hanging="360"/>
+        <w:rPr>
+          <w:u w:val="none"/>
+        </w:rPr>
+      </w:pPr>
+      <w:r>
+        <w:rPr>
+          <w:rtl w:val="0"/>
+        </w:rPr>
+        <w:t xml:space="preserve">Необходимо скачать и запустить ноутбук с нашего репозитория на </w:t>
+      </w:r>
+      <w:hyperlink r:id="rId8">
+        <w:r>
+          <w:rPr>
+            <w:color w:val="1155cc"/>
+            <w:u w:val="single"/>
+            <w:rtl w:val="0"/>
+          </w:rPr>
+          <w:t xml:space="preserve">GitHub</w:t>
+        </w:r>
+      </w:hyperlink>
+      <w:r>
+        <w:rPr>
+          <w:rtl w:val="0"/>
+        </w:rPr>
+        <w:t xml:space="preserve">. Для этого можно скачать скачать архив. Если вы выбрали Google Colab, то необходимо перетащить файлы из архива в меню управления файлами (значок папки в левой части экрана). Иначе если вы пользуетесь Jupyter Notebook, то достаточно распаковать архив и открыть папку в самом Jupyter.</w:t>
+      </w:r>
+    </w:p>
+    <w:p>
+      <w:pPr>
+        <w:numPr>
+          <w:ilvl w:val="0"/>
+          <w:numId w:val="2"/>
+        </w:numPr>
+        <w:ind w:left="720" w:hanging="360"/>
+        <w:rPr>
+          <w:u w:val="none"/>
+        </w:rPr>
+      </w:pPr>
+      <w:r>
+        <w:rPr>
+          <w:rtl w:val="0"/>
+        </w:rPr>
+        <w:t xml:space="preserve">Дальше следуйте инструкциям в самом ноутбуке.</w:t>
+      </w:r>
+      <w:r>
+        <w:rPr>
+          <w:rtl w:val="0"/>
+        </w:rPr>
       </w:r>
     </w:p>
     <w:sectPr>
@@ -155,7 +325,234 @@
 </file>
 
 <file path=word/numbering.xml><?xml version="1.0" encoding="utf-8"?>
-<w:numbering xmlns:mc="http://schemas.openxmlformats.org/markup-compatibility/2006" xmlns:o="urn:schemas-microsoft-com:office:office" xmlns:r="http://schemas.openxmlformats.org/officeDocument/2006/relationships" xmlns:m="http://schemas.openxmlformats.org/officeDocument/2006/math" xmlns:v="urn:schemas-microsoft-com:vml" xmlns:wp="http://schemas.openxmlformats.org/drawingml/2006/wordprocessingDrawing" xmlns:w10="urn:schemas-microsoft-com:office:word" xmlns:w="http://schemas.openxmlformats.org/wordprocessingml/2006/main" xmlns:wne="http://schemas.microsoft.com/office/word/2006/wordml" xmlns:sl="http://schemas.openxmlformats.org/schemaLibrary/2006/main" xmlns:a="http://schemas.openxmlformats.org/drawingml/2006/main" xmlns:pic="http://schemas.openxmlformats.org/drawingml/2006/picture" xmlns:c="http://schemas.openxmlformats.org/drawingml/2006/chart" xmlns:lc="http://schemas.openxmlformats.org/drawingml/2006/lockedCanvas" xmlns:dgm="http://schemas.openxmlformats.org/drawingml/2006/diagram" xmlns:wps="http://schemas.microsoft.com/office/word/2010/wordprocessingShape" xmlns:wpg="http://schemas.microsoft.com/office/word/2010/wordprocessingGroup" xmlns:w14="http://schemas.microsoft.com/office/word/2010/wordml" xmlns:w15="http://schemas.microsoft.com/office/word/2012/wordml"/>
+<w:numbering xmlns:mc="http://schemas.openxmlformats.org/markup-compatibility/2006" xmlns:o="urn:schemas-microsoft-com:office:office" xmlns:r="http://schemas.openxmlformats.org/officeDocument/2006/relationships" xmlns:m="http://schemas.openxmlformats.org/officeDocument/2006/math" xmlns:v="urn:schemas-microsoft-com:vml" xmlns:wp="http://schemas.openxmlformats.org/drawingml/2006/wordprocessingDrawing" xmlns:w10="urn:schemas-microsoft-com:office:word" xmlns:w="http://schemas.openxmlformats.org/wordprocessingml/2006/main" xmlns:wne="http://schemas.microsoft.com/office/word/2006/wordml" xmlns:sl="http://schemas.openxmlformats.org/schemaLibrary/2006/main" xmlns:a="http://schemas.openxmlformats.org/drawingml/2006/main" xmlns:pic="http://schemas.openxmlformats.org/drawingml/2006/picture" xmlns:c="http://schemas.openxmlformats.org/drawingml/2006/chart" xmlns:lc="http://schemas.openxmlformats.org/drawingml/2006/lockedCanvas" xmlns:dgm="http://schemas.openxmlformats.org/drawingml/2006/diagram" xmlns:wps="http://schemas.microsoft.com/office/word/2010/wordprocessingShape" xmlns:wpg="http://schemas.microsoft.com/office/word/2010/wordprocessingGroup" xmlns:w14="http://schemas.microsoft.com/office/word/2010/wordml" xmlns:w15="http://schemas.microsoft.com/office/word/2012/wordml">
+  <w:abstractNum w:abstractNumId="1">
+    <w:lvl w:ilvl="0">
+      <w:start w:val="1"/>
+      <w:numFmt w:val="decimal"/>
+      <w:lvlText w:val="%1."/>
+      <w:lvlJc w:val="left"/>
+      <w:pPr>
+        <w:ind w:left="720" w:hanging="360"/>
+      </w:pPr>
+      <w:rPr>
+        <w:u w:val="none"/>
+      </w:rPr>
+    </w:lvl>
+    <w:lvl w:ilvl="1">
+      <w:start w:val="1"/>
+      <w:numFmt w:val="lowerLetter"/>
+      <w:lvlText w:val="%2."/>
+      <w:lvlJc w:val="left"/>
+      <w:pPr>
+        <w:ind w:left="1440" w:hanging="360"/>
+      </w:pPr>
+      <w:rPr>
+        <w:u w:val="none"/>
+      </w:rPr>
+    </w:lvl>
+    <w:lvl w:ilvl="2">
+      <w:start w:val="1"/>
+      <w:numFmt w:val="lowerRoman"/>
+      <w:lvlText w:val="%3."/>
+      <w:lvlJc w:val="right"/>
+      <w:pPr>
+        <w:ind w:left="2160" w:hanging="360"/>
+      </w:pPr>
+      <w:rPr>
+        <w:u w:val="none"/>
+      </w:rPr>
+    </w:lvl>
+    <w:lvl w:ilvl="3">
+      <w:start w:val="1"/>
+      <w:numFmt w:val="decimal"/>
+      <w:lvlText w:val="%4."/>
+      <w:lvlJc w:val="left"/>
+      <w:pPr>
+        <w:ind w:left="2880" w:hanging="360"/>
+      </w:pPr>
+      <w:rPr>
+        <w:u w:val="none"/>
+      </w:rPr>
+    </w:lvl>
+    <w:lvl w:ilvl="4">
+      <w:start w:val="1"/>
+      <w:numFmt w:val="lowerLetter"/>
+      <w:lvlText w:val="%5."/>
+      <w:lvlJc w:val="left"/>
+      <w:pPr>
+        <w:ind w:left="3600" w:hanging="360"/>
+      </w:pPr>
+      <w:rPr>
+        <w:u w:val="none"/>
+      </w:rPr>
+    </w:lvl>
+    <w:lvl w:ilvl="5">
+      <w:start w:val="1"/>
+      <w:numFmt w:val="lowerRoman"/>
+      <w:lvlText w:val="%6."/>
+      <w:lvlJc w:val="right"/>
+      <w:pPr>
+        <w:ind w:left="4320" w:hanging="360"/>
+      </w:pPr>
+      <w:rPr>
+        <w:u w:val="none"/>
+      </w:rPr>
+    </w:lvl>
+    <w:lvl w:ilvl="6">
+      <w:start w:val="1"/>
+      <w:numFmt w:val="decimal"/>
+      <w:lvlText w:val="%7."/>
+      <w:lvlJc w:val="left"/>
+      <w:pPr>
+        <w:ind w:left="5040" w:hanging="360"/>
+      </w:pPr>
+      <w:rPr>
+        <w:u w:val="none"/>
+      </w:rPr>
+    </w:lvl>
+    <w:lvl w:ilvl="7">
+      <w:start w:val="1"/>
+      <w:numFmt w:val="lowerLetter"/>
+      <w:lvlText w:val="%8."/>
+      <w:lvlJc w:val="left"/>
+      <w:pPr>
+        <w:ind w:left="5760" w:hanging="360"/>
+      </w:pPr>
+      <w:rPr>
+        <w:u w:val="none"/>
+      </w:rPr>
+    </w:lvl>
+    <w:lvl w:ilvl="8">
+      <w:start w:val="1"/>
+      <w:numFmt w:val="lowerRoman"/>
+      <w:lvlText w:val="%9."/>
+      <w:lvlJc w:val="right"/>
+      <w:pPr>
+        <w:ind w:left="6480" w:hanging="360"/>
+      </w:pPr>
+      <w:rPr>
+        <w:u w:val="none"/>
+      </w:rPr>
+    </w:lvl>
+  </w:abstractNum>
+  <w:abstractNum w:abstractNumId="2">
+    <w:lvl w:ilvl="0">
+      <w:start w:val="1"/>
+      <w:numFmt w:val="decimal"/>
+      <w:lvlText w:val="%1."/>
+      <w:lvlJc w:val="left"/>
+      <w:pPr>
+        <w:ind w:left="720" w:hanging="360"/>
+      </w:pPr>
+      <w:rPr>
+        <w:u w:val="none"/>
+      </w:rPr>
+    </w:lvl>
+    <w:lvl w:ilvl="1">
+      <w:start w:val="1"/>
+      <w:numFmt w:val="lowerLetter"/>
+      <w:lvlText w:val="%2."/>
+      <w:lvlJc w:val="left"/>
+      <w:pPr>
+        <w:ind w:left="1440" w:hanging="360"/>
+      </w:pPr>
+      <w:rPr>
+        <w:u w:val="none"/>
+      </w:rPr>
+    </w:lvl>
+    <w:lvl w:ilvl="2">
+      <w:start w:val="1"/>
+      <w:numFmt w:val="lowerRoman"/>
+      <w:lvlText w:val="%3."/>
+      <w:lvlJc w:val="right"/>
+      <w:pPr>
+        <w:ind w:left="2160" w:hanging="360"/>
+      </w:pPr>
+      <w:rPr>
+        <w:u w:val="none"/>
+      </w:rPr>
+    </w:lvl>
+    <w:lvl w:ilvl="3">
+      <w:start w:val="1"/>
+      <w:numFmt w:val="decimal"/>
+      <w:lvlText w:val="%4."/>
+      <w:lvlJc w:val="left"/>
+      <w:pPr>
+        <w:ind w:left="2880" w:hanging="360"/>
+      </w:pPr>
+      <w:rPr>
+        <w:u w:val="none"/>
+      </w:rPr>
+    </w:lvl>
+    <w:lvl w:ilvl="4">
+      <w:start w:val="1"/>
+      <w:numFmt w:val="lowerLetter"/>
+      <w:lvlText w:val="%5."/>
+      <w:lvlJc w:val="left"/>
+      <w:pPr>
+        <w:ind w:left="3600" w:hanging="360"/>
+      </w:pPr>
+      <w:rPr>
+        <w:u w:val="none"/>
+      </w:rPr>
+    </w:lvl>
+    <w:lvl w:ilvl="5">
+      <w:start w:val="1"/>
+      <w:numFmt w:val="lowerRoman"/>
+      <w:lvlText w:val="%6."/>
+      <w:lvlJc w:val="right"/>
+      <w:pPr>
+        <w:ind w:left="4320" w:hanging="360"/>
+      </w:pPr>
+      <w:rPr>
+        <w:u w:val="none"/>
+      </w:rPr>
+    </w:lvl>
+    <w:lvl w:ilvl="6">
+      <w:start w:val="1"/>
+      <w:numFmt w:val="decimal"/>
+      <w:lvlText w:val="%7."/>
+      <w:lvlJc w:val="left"/>
+      <w:pPr>
+        <w:ind w:left="5040" w:hanging="360"/>
+      </w:pPr>
+      <w:rPr>
+        <w:u w:val="none"/>
+      </w:rPr>
+    </w:lvl>
+    <w:lvl w:ilvl="7">
+      <w:start w:val="1"/>
+      <w:numFmt w:val="lowerLetter"/>
+      <w:lvlText w:val="%8."/>
+      <w:lvlJc w:val="left"/>
+      <w:pPr>
+        <w:ind w:left="5760" w:hanging="360"/>
+      </w:pPr>
+      <w:rPr>
+        <w:u w:val="none"/>
+      </w:rPr>
+    </w:lvl>
+    <w:lvl w:ilvl="8">
+      <w:start w:val="1"/>
+      <w:numFmt w:val="lowerRoman"/>
+      <w:lvlText w:val="%9."/>
+      <w:lvlJc w:val="right"/>
+      <w:pPr>
+        <w:ind w:left="6480" w:hanging="360"/>
+      </w:pPr>
+      <w:rPr>
+        <w:u w:val="none"/>
+      </w:rPr>
+    </w:lvl>
+  </w:abstractNum>
+  <w:num w:numId="1">
+    <w:abstractNumId w:val="1"/>
+  </w:num>
+  <w:num w:numId="2">
+    <w:abstractNumId w:val="2"/>
+  </w:num>
+</w:numbering>
 </file>
 
 <file path=word/styles.xml><?xml version="1.0" encoding="utf-8"?>

</xml_diff>